<commit_message>
added icons, new smoothie
added icons for soc media, added banana classic, extended description
of ingredients
</commit_message>
<xml_diff>
--- a/joostice_menu_001.docx
+++ b/joostice_menu_001.docx
@@ -98,7 +98,16 @@
           <w:sz w:val="20"/>
           <w:szCs w:val="20"/>
         </w:rPr>
-        <w:t xml:space="preserve"> cups of vegetables or fruits </w:t>
+        <w:t xml:space="preserve"> cups of vegetables or fruit</w:t>
+      </w:r>
+      <w:r>
+        <w:rPr>
+          <w:rFonts w:ascii="Courier New" w:hAnsi="Courier New"/>
+          <w:color w:val="222222"/>
+          <w:sz w:val="20"/>
+          <w:szCs w:val="20"/>
+        </w:rPr>
+        <w:t xml:space="preserve"> </w:t>
       </w:r>
       <w:r>
         <w:rPr>
@@ -151,7 +160,6 @@
           <w:szCs w:val="20"/>
         </w:rPr>
       </w:pPr>
-      <w:bookmarkStart w:id="0" w:name="_GoBack"/>
       <w:r>
         <w:rPr>
           <w:rFonts w:ascii="Courier New" w:hAnsi="Courier New"/>
@@ -237,7 +245,6 @@
           </wp:anchor>
         </w:drawing>
       </w:r>
-      <w:bookmarkEnd w:id="0"/>
       <w:r>
         <w:rPr>
           <w:rFonts w:ascii="Courier New" w:hAnsi="Courier New"/>
@@ -1289,6 +1296,7 @@
           <w:szCs w:val="20"/>
         </w:rPr>
       </w:pPr>
+      <w:proofErr w:type="gramStart"/>
       <w:r>
         <w:rPr>
           <w:rFonts w:ascii="Courier New" w:hAnsi="Courier New"/>
@@ -1297,8 +1305,9 @@
           <w:sz w:val="20"/>
           <w:szCs w:val="20"/>
         </w:rPr>
-        <w:t xml:space="preserve">*** </w:t>
-      </w:r>
+        <w:t>a</w:t>
+      </w:r>
+      <w:proofErr w:type="gramEnd"/>
       <w:r>
         <w:rPr>
           <w:rFonts w:ascii="Courier New" w:hAnsi="Courier New"/>
@@ -1307,17 +1316,7 @@
           <w:sz w:val="20"/>
           <w:szCs w:val="20"/>
         </w:rPr>
-        <w:t>JUICE FOR JUSTICE</w:t>
-      </w:r>
-      <w:r>
-        <w:rPr>
-          <w:rFonts w:ascii="Courier New" w:hAnsi="Courier New"/>
-          <w:i/>
-          <w:color w:val="222222"/>
-          <w:sz w:val="20"/>
-          <w:szCs w:val="20"/>
-        </w:rPr>
-        <w:t xml:space="preserve"> ***</w:t>
+        <w:t xml:space="preserve"> social business </w:t>
       </w:r>
     </w:p>
     <w:p>
@@ -1326,17 +1325,41 @@
         <w:jc w:val="center"/>
         <w:rPr>
           <w:rFonts w:ascii="Courier New" w:hAnsi="Courier New"/>
-          <w:b/>
-          <w:color w:val="222222"/>
-        </w:rPr>
-      </w:pPr>
-      <w:r>
-        <w:rPr>
-          <w:rFonts w:ascii="Courier New" w:hAnsi="Courier New"/>
-          <w:b/>
-          <w:color w:val="222222"/>
-        </w:rPr>
-        <w:t>www.joostice.com</w:t>
+          <w:i/>
+          <w:color w:val="222222"/>
+          <w:sz w:val="20"/>
+          <w:szCs w:val="20"/>
+        </w:rPr>
+      </w:pPr>
+      <w:r>
+        <w:rPr>
+          <w:rFonts w:ascii="Courier New" w:hAnsi="Courier New"/>
+          <w:i/>
+          <w:color w:val="222222"/>
+          <w:sz w:val="20"/>
+          <w:szCs w:val="20"/>
+        </w:rPr>
+        <w:t xml:space="preserve">*** </w:t>
+      </w:r>
+      <w:r>
+        <w:rPr>
+          <w:rFonts w:ascii="Courier New" w:hAnsi="Courier New"/>
+          <w:i/>
+          <w:color w:val="222222"/>
+          <w:sz w:val="20"/>
+          <w:szCs w:val="20"/>
+        </w:rPr>
+        <w:t>JUICE FOR JUSTICE</w:t>
+      </w:r>
+      <w:r>
+        <w:rPr>
+          <w:rFonts w:ascii="Courier New" w:hAnsi="Courier New"/>
+          <w:i/>
+          <w:color w:val="222222"/>
+          <w:sz w:val="20"/>
+          <w:szCs w:val="20"/>
+        </w:rPr>
+        <w:t xml:space="preserve"> ***</w:t>
       </w:r>
     </w:p>
     <w:p>
@@ -1347,10 +1370,175 @@
           <w:rFonts w:ascii="Courier New" w:hAnsi="Courier New"/>
           <w:b/>
           <w:color w:val="222222"/>
-          <w:sz w:val="20"/>
-          <w:szCs w:val="20"/>
-        </w:rPr>
-      </w:pPr>
+        </w:rPr>
+      </w:pPr>
+      <w:r>
+        <w:rPr>
+          <w:rFonts w:ascii="Courier New" w:hAnsi="Courier New"/>
+          <w:b/>
+          <w:noProof/>
+          <w:color w:val="222222"/>
+          <w:sz w:val="20"/>
+          <w:szCs w:val="20"/>
+        </w:rPr>
+        <w:drawing>
+          <wp:anchor distT="0" distB="0" distL="114300" distR="114300" simplePos="0" relativeHeight="251662336" behindDoc="1" locked="0" layoutInCell="1" allowOverlap="1" wp14:anchorId="5D1F7323" wp14:editId="2EEF266E">
+            <wp:simplePos x="0" y="0"/>
+            <wp:positionH relativeFrom="column">
+              <wp:posOffset>402590</wp:posOffset>
+            </wp:positionH>
+            <wp:positionV relativeFrom="paragraph">
+              <wp:posOffset>203835</wp:posOffset>
+            </wp:positionV>
+            <wp:extent cx="296545" cy="296545"/>
+            <wp:effectExtent l="0" t="0" r="8255" b="8255"/>
+            <wp:wrapTight wrapText="bothSides">
+              <wp:wrapPolygon edited="0">
+                <wp:start x="1850" y="0"/>
+                <wp:lineTo x="0" y="9251"/>
+                <wp:lineTo x="3700" y="20351"/>
+                <wp:lineTo x="12951" y="20351"/>
+                <wp:lineTo x="20351" y="11101"/>
+                <wp:lineTo x="18501" y="0"/>
+                <wp:lineTo x="1850" y="0"/>
+              </wp:wrapPolygon>
+            </wp:wrapTight>
+            <wp:docPr id="2" name="Picture 2"/>
+            <wp:cNvGraphicFramePr>
+              <a:graphicFrameLocks xmlns:a="http://schemas.openxmlformats.org/drawingml/2006/main" noChangeAspect="1"/>
+            </wp:cNvGraphicFramePr>
+            <a:graphic xmlns:a="http://schemas.openxmlformats.org/drawingml/2006/main">
+              <a:graphicData uri="http://schemas.openxmlformats.org/drawingml/2006/picture">
+                <pic:pic xmlns:pic="http://schemas.openxmlformats.org/drawingml/2006/picture">
+                  <pic:nvPicPr>
+                    <pic:cNvPr id="0" name="iconmonstr-github-6-icon.png"/>
+                    <pic:cNvPicPr/>
+                  </pic:nvPicPr>
+                  <pic:blipFill>
+                    <a:blip r:embed="rId8">
+                      <a:extLst>
+                        <a:ext uri="{28A0092B-C50C-407E-A947-70E740481C1C}">
+                          <a14:useLocalDpi xmlns:a14="http://schemas.microsoft.com/office/drawing/2010/main" val="0"/>
+                        </a:ext>
+                      </a:extLst>
+                    </a:blip>
+                    <a:stretch>
+                      <a:fillRect/>
+                    </a:stretch>
+                  </pic:blipFill>
+                  <pic:spPr>
+                    <a:xfrm>
+                      <a:off x="0" y="0"/>
+                      <a:ext cx="296545" cy="296545"/>
+                    </a:xfrm>
+                    <a:prstGeom prst="rect">
+                      <a:avLst/>
+                    </a:prstGeom>
+                    <a:extLst>
+                      <a:ext uri="{FAA26D3D-D897-4be2-8F04-BA451C77F1D7}">
+                        <ma14:placeholderFlag xmlns:ma14="http://schemas.microsoft.com/office/mac/drawingml/2011/main"/>
+                      </a:ext>
+                    </a:extLst>
+                  </pic:spPr>
+                </pic:pic>
+              </a:graphicData>
+            </a:graphic>
+            <wp14:sizeRelH relativeFrom="page">
+              <wp14:pctWidth>0</wp14:pctWidth>
+            </wp14:sizeRelH>
+            <wp14:sizeRelV relativeFrom="page">
+              <wp14:pctHeight>0</wp14:pctHeight>
+            </wp14:sizeRelV>
+          </wp:anchor>
+        </w:drawing>
+      </w:r>
+      <w:r>
+        <w:rPr>
+          <w:rFonts w:ascii="Courier New" w:hAnsi="Courier New"/>
+          <w:b/>
+          <w:color w:val="222222"/>
+        </w:rPr>
+        <w:t>www.joostice.com</w:t>
+      </w:r>
+    </w:p>
+    <w:p>
+      <w:pPr>
+        <w:spacing w:after="200"/>
+        <w:rPr>
+          <w:rFonts w:ascii="Courier New" w:hAnsi="Courier New"/>
+          <w:b/>
+          <w:color w:val="222222"/>
+        </w:rPr>
+      </w:pPr>
+      <w:r>
+        <w:rPr>
+          <w:rFonts w:ascii="Courier New" w:hAnsi="Courier New"/>
+          <w:b/>
+          <w:color w:val="222222"/>
+          <w:sz w:val="20"/>
+          <w:szCs w:val="20"/>
+        </w:rPr>
+        <w:drawing>
+          <wp:anchor distT="0" distB="0" distL="114300" distR="114300" simplePos="0" relativeHeight="251663360" behindDoc="0" locked="0" layoutInCell="1" allowOverlap="1" wp14:anchorId="2D0E6648" wp14:editId="790B558F">
+            <wp:simplePos x="0" y="0"/>
+            <wp:positionH relativeFrom="column">
+              <wp:posOffset>-363855</wp:posOffset>
+            </wp:positionH>
+            <wp:positionV relativeFrom="paragraph">
+              <wp:posOffset>215900</wp:posOffset>
+            </wp:positionV>
+            <wp:extent cx="228600" cy="228600"/>
+            <wp:effectExtent l="0" t="0" r="0" b="0"/>
+            <wp:wrapNone/>
+            <wp:docPr id="5" name="Picture 5"/>
+            <wp:cNvGraphicFramePr>
+              <a:graphicFrameLocks xmlns:a="http://schemas.openxmlformats.org/drawingml/2006/main" noChangeAspect="1"/>
+            </wp:cNvGraphicFramePr>
+            <a:graphic xmlns:a="http://schemas.openxmlformats.org/drawingml/2006/main">
+              <a:graphicData uri="http://schemas.openxmlformats.org/drawingml/2006/picture">
+                <pic:pic xmlns:pic="http://schemas.openxmlformats.org/drawingml/2006/picture">
+                  <pic:nvPicPr>
+                    <pic:cNvPr id="0" name="facebook-like-512.gif"/>
+                    <pic:cNvPicPr/>
+                  </pic:nvPicPr>
+                  <pic:blipFill>
+                    <a:blip r:embed="rId9">
+                      <a:extLst>
+                        <a:ext uri="{28A0092B-C50C-407E-A947-70E740481C1C}">
+                          <a14:useLocalDpi xmlns:a14="http://schemas.microsoft.com/office/drawing/2010/main" val="0"/>
+                        </a:ext>
+                      </a:extLst>
+                    </a:blip>
+                    <a:stretch>
+                      <a:fillRect/>
+                    </a:stretch>
+                  </pic:blipFill>
+                  <pic:spPr>
+                    <a:xfrm>
+                      <a:off x="0" y="0"/>
+                      <a:ext cx="228600" cy="228600"/>
+                    </a:xfrm>
+                    <a:prstGeom prst="rect">
+                      <a:avLst/>
+                    </a:prstGeom>
+                    <a:extLst>
+                      <a:ext uri="{FAA26D3D-D897-4be2-8F04-BA451C77F1D7}">
+                        <ma14:placeholderFlag xmlns:ma14="http://schemas.microsoft.com/office/mac/drawingml/2011/main"/>
+                      </a:ext>
+                    </a:extLst>
+                  </pic:spPr>
+                </pic:pic>
+              </a:graphicData>
+            </a:graphic>
+            <wp14:sizeRelH relativeFrom="page">
+              <wp14:pctWidth>0</wp14:pctWidth>
+            </wp14:sizeRelH>
+            <wp14:sizeRelV relativeFrom="page">
+              <wp14:pctHeight>0</wp14:pctHeight>
+            </wp14:sizeRelV>
+          </wp:anchor>
+        </w:drawing>
+      </w:r>
       <w:proofErr w:type="gramStart"/>
       <w:r>
         <w:rPr>
@@ -1408,6 +1596,26 @@
           <w:szCs w:val="20"/>
         </w:rPr>
       </w:pPr>
+      <w:r>
+        <w:rPr>
+          <w:rFonts w:ascii="Courier New" w:hAnsi="Courier New"/>
+          <w:b/>
+          <w:color w:val="222222"/>
+          <w:sz w:val="20"/>
+          <w:szCs w:val="20"/>
+        </w:rPr>
+        <w:t xml:space="preserve"> </w:t>
+      </w:r>
+      <w:r>
+        <w:rPr>
+          <w:rFonts w:ascii="Courier New" w:hAnsi="Courier New"/>
+          <w:b/>
+          <w:color w:val="222222"/>
+          <w:sz w:val="20"/>
+          <w:szCs w:val="20"/>
+        </w:rPr>
+        <w:t xml:space="preserve"> </w:t>
+      </w:r>
       <w:proofErr w:type="gramStart"/>
       <w:r>
         <w:rPr>
@@ -1465,6 +1673,76 @@
           <w:szCs w:val="20"/>
         </w:rPr>
       </w:pPr>
+      <w:r>
+        <w:rPr>
+          <w:rFonts w:ascii="Courier New" w:hAnsi="Courier New"/>
+          <w:b/>
+          <w:noProof/>
+          <w:color w:val="222222"/>
+          <w:sz w:val="20"/>
+          <w:szCs w:val="20"/>
+        </w:rPr>
+        <w:drawing>
+          <wp:anchor distT="0" distB="0" distL="114300" distR="114300" simplePos="0" relativeHeight="251664384" behindDoc="1" locked="0" layoutInCell="1" allowOverlap="1" wp14:anchorId="6B4480C4" wp14:editId="4714AC82">
+            <wp:simplePos x="0" y="0"/>
+            <wp:positionH relativeFrom="column">
+              <wp:posOffset>431800</wp:posOffset>
+            </wp:positionH>
+            <wp:positionV relativeFrom="paragraph">
+              <wp:posOffset>-71755</wp:posOffset>
+            </wp:positionV>
+            <wp:extent cx="228600" cy="228600"/>
+            <wp:effectExtent l="0" t="0" r="0" b="0"/>
+            <wp:wrapNone/>
+            <wp:docPr id="6" name="Picture 6"/>
+            <wp:cNvGraphicFramePr>
+              <a:graphicFrameLocks xmlns:a="http://schemas.openxmlformats.org/drawingml/2006/main" noChangeAspect="1"/>
+            </wp:cNvGraphicFramePr>
+            <a:graphic xmlns:a="http://schemas.openxmlformats.org/drawingml/2006/main">
+              <a:graphicData uri="http://schemas.openxmlformats.org/drawingml/2006/picture">
+                <pic:pic xmlns:pic="http://schemas.openxmlformats.org/drawingml/2006/picture">
+                  <pic:nvPicPr>
+                    <pic:cNvPr id="0" name="twitter-512.jpg"/>
+                    <pic:cNvPicPr/>
+                  </pic:nvPicPr>
+                  <pic:blipFill>
+                    <a:blip r:embed="rId10">
+                      <a:extLst>
+                        <a:ext uri="{28A0092B-C50C-407E-A947-70E740481C1C}">
+                          <a14:useLocalDpi xmlns:a14="http://schemas.microsoft.com/office/drawing/2010/main" val="0"/>
+                        </a:ext>
+                      </a:extLst>
+                    </a:blip>
+                    <a:stretch>
+                      <a:fillRect/>
+                    </a:stretch>
+                  </pic:blipFill>
+                  <pic:spPr>
+                    <a:xfrm>
+                      <a:off x="0" y="0"/>
+                      <a:ext cx="228600" cy="228600"/>
+                    </a:xfrm>
+                    <a:prstGeom prst="rect">
+                      <a:avLst/>
+                    </a:prstGeom>
+                    <a:extLst>
+                      <a:ext uri="{FAA26D3D-D897-4be2-8F04-BA451C77F1D7}">
+                        <ma14:placeholderFlag xmlns:ma14="http://schemas.microsoft.com/office/mac/drawingml/2011/main"/>
+                      </a:ext>
+                    </a:extLst>
+                  </pic:spPr>
+                </pic:pic>
+              </a:graphicData>
+            </a:graphic>
+            <wp14:sizeRelH relativeFrom="page">
+              <wp14:pctWidth>0</wp14:pctWidth>
+            </wp14:sizeRelH>
+            <wp14:sizeRelV relativeFrom="page">
+              <wp14:pctHeight>0</wp14:pctHeight>
+            </wp14:sizeRelV>
+          </wp:anchor>
+        </w:drawing>
+      </w:r>
       <w:proofErr w:type="gramStart"/>
       <w:r>
         <w:rPr>
@@ -1525,6 +1803,76 @@
         <w:rPr>
           <w:rFonts w:ascii="Courier New" w:hAnsi="Courier New"/>
           <w:b/>
+          <w:noProof/>
+          <w:color w:val="222222"/>
+          <w:sz w:val="20"/>
+          <w:szCs w:val="20"/>
+        </w:rPr>
+        <w:drawing>
+          <wp:anchor distT="0" distB="0" distL="114300" distR="114300" simplePos="0" relativeHeight="251665408" behindDoc="1" locked="0" layoutInCell="1" allowOverlap="1" wp14:anchorId="5E966100" wp14:editId="7E50414A">
+            <wp:simplePos x="0" y="0"/>
+            <wp:positionH relativeFrom="column">
+              <wp:posOffset>431800</wp:posOffset>
+            </wp:positionH>
+            <wp:positionV relativeFrom="paragraph">
+              <wp:posOffset>252095</wp:posOffset>
+            </wp:positionV>
+            <wp:extent cx="257810" cy="257810"/>
+            <wp:effectExtent l="0" t="0" r="0" b="0"/>
+            <wp:wrapNone/>
+            <wp:docPr id="7" name="Picture 7"/>
+            <wp:cNvGraphicFramePr>
+              <a:graphicFrameLocks xmlns:a="http://schemas.openxmlformats.org/drawingml/2006/main" noChangeAspect="1"/>
+            </wp:cNvGraphicFramePr>
+            <a:graphic xmlns:a="http://schemas.openxmlformats.org/drawingml/2006/main">
+              <a:graphicData uri="http://schemas.openxmlformats.org/drawingml/2006/picture">
+                <pic:pic xmlns:pic="http://schemas.openxmlformats.org/drawingml/2006/picture">
+                  <pic:nvPicPr>
+                    <pic:cNvPr id="0" name="bitcoin13608325.jpg"/>
+                    <pic:cNvPicPr/>
+                  </pic:nvPicPr>
+                  <pic:blipFill>
+                    <a:blip r:embed="rId11">
+                      <a:extLst>
+                        <a:ext uri="{28A0092B-C50C-407E-A947-70E740481C1C}">
+                          <a14:useLocalDpi xmlns:a14="http://schemas.microsoft.com/office/drawing/2010/main" val="0"/>
+                        </a:ext>
+                      </a:extLst>
+                    </a:blip>
+                    <a:stretch>
+                      <a:fillRect/>
+                    </a:stretch>
+                  </pic:blipFill>
+                  <pic:spPr>
+                    <a:xfrm>
+                      <a:off x="0" y="0"/>
+                      <a:ext cx="257810" cy="257810"/>
+                    </a:xfrm>
+                    <a:prstGeom prst="rect">
+                      <a:avLst/>
+                    </a:prstGeom>
+                    <a:extLst>
+                      <a:ext uri="{FAA26D3D-D897-4be2-8F04-BA451C77F1D7}">
+                        <ma14:placeholderFlag xmlns:ma14="http://schemas.microsoft.com/office/mac/drawingml/2011/main"/>
+                      </a:ext>
+                    </a:extLst>
+                  </pic:spPr>
+                </pic:pic>
+              </a:graphicData>
+            </a:graphic>
+            <wp14:sizeRelH relativeFrom="page">
+              <wp14:pctWidth>0</wp14:pctWidth>
+            </wp14:sizeRelH>
+            <wp14:sizeRelV relativeFrom="page">
+              <wp14:pctHeight>0</wp14:pctHeight>
+            </wp14:sizeRelV>
+          </wp:anchor>
+        </w:drawing>
+      </w:r>
+      <w:r>
+        <w:rPr>
+          <w:rFonts w:ascii="Courier New" w:hAnsi="Courier New"/>
+          <w:b/>
           <w:color w:val="222222"/>
           <w:sz w:val="20"/>
           <w:szCs w:val="20"/>
@@ -1652,7 +2000,7 @@
           <w:u w:val="single"/>
         </w:rPr>
         <w:drawing>
-          <wp:anchor distT="0" distB="0" distL="114300" distR="114300" simplePos="0" relativeHeight="251658240" behindDoc="0" locked="0" layoutInCell="1" allowOverlap="1" wp14:anchorId="1D10C28C" wp14:editId="1F7C78B5">
+          <wp:anchor distT="0" distB="0" distL="114300" distR="114300" simplePos="0" relativeHeight="251658240" behindDoc="0" locked="0" layoutInCell="1" allowOverlap="1" wp14:anchorId="1D10C28C" wp14:editId="14ADCB07">
             <wp:simplePos x="0" y="0"/>
             <wp:positionH relativeFrom="column">
               <wp:align>center</wp:align>
@@ -1660,8 +2008,8 @@
             <wp:positionV relativeFrom="paragraph">
               <wp:posOffset>26670</wp:posOffset>
             </wp:positionV>
-            <wp:extent cx="1354455" cy="1354455"/>
-            <wp:effectExtent l="50800" t="50800" r="42545" b="42545"/>
+            <wp:extent cx="1307465" cy="1307465"/>
+            <wp:effectExtent l="50800" t="50800" r="38735" b="38735"/>
             <wp:wrapSquare wrapText="bothSides"/>
             <wp:docPr id="3" name="Picture 3" descr="OSX Mirrored:Users:hugooconnor:Dropbox:joostice:bitcoin:qr.png"/>
             <wp:cNvGraphicFramePr>
@@ -1677,7 +2025,7 @@
                     </pic:cNvPicPr>
                   </pic:nvPicPr>
                   <pic:blipFill>
-                    <a:blip r:embed="rId8">
+                    <a:blip r:embed="rId12">
                       <a:extLst>
                         <a:ext uri="{28A0092B-C50C-407E-A947-70E740481C1C}">
                           <a14:useLocalDpi xmlns:a14="http://schemas.microsoft.com/office/drawing/2010/main" val="0"/>
@@ -1692,7 +2040,7 @@
                   <pic:spPr bwMode="auto">
                     <a:xfrm>
                       <a:off x="0" y="0"/>
-                      <a:ext cx="1354455" cy="1354455"/>
+                      <a:ext cx="1307465" cy="1307465"/>
                     </a:xfrm>
                     <a:prstGeom prst="rect">
                       <a:avLst/>
@@ -1782,23 +2130,7 @@
           <w:sz w:val="18"/>
           <w:szCs w:val="18"/>
         </w:rPr>
-        <w:t>endeavo</w:t>
-      </w:r>
-      <w:r>
-        <w:rPr>
-          <w:rFonts w:ascii="Courier New" w:hAnsi="Courier New"/>
-          <w:sz w:val="18"/>
-          <w:szCs w:val="18"/>
-        </w:rPr>
-        <w:t>u</w:t>
-      </w:r>
-      <w:r>
-        <w:rPr>
-          <w:rFonts w:ascii="Courier New" w:hAnsi="Courier New"/>
-          <w:sz w:val="18"/>
-          <w:szCs w:val="18"/>
-        </w:rPr>
-        <w:t>r</w:t>
+        <w:t>endevour</w:t>
       </w:r>
       <w:proofErr w:type="spellEnd"/>
       <w:r>
@@ -1807,9 +2139,24 @@
           <w:sz w:val="18"/>
           <w:szCs w:val="18"/>
         </w:rPr>
-        <w:t xml:space="preserve"> to source the freshest, best quality, local, fair-trade produce</w:t>
-      </w:r>
-      <w:proofErr w:type="gramStart"/>
+        <w:t xml:space="preserve"> to </w:t>
+      </w:r>
+      <w:r>
+        <w:rPr>
+          <w:rFonts w:ascii="Courier New" w:hAnsi="Courier New"/>
+          <w:sz w:val="18"/>
+          <w:szCs w:val="18"/>
+        </w:rPr>
+        <w:t>source the freshest, best quality, local, fair-trade produce</w:t>
+      </w:r>
+      <w:r>
+        <w:rPr>
+          <w:rFonts w:ascii="Courier New" w:hAnsi="Courier New"/>
+          <w:sz w:val="18"/>
+          <w:szCs w:val="18"/>
+        </w:rPr>
+        <w:t xml:space="preserve"> for you to choose from</w:t>
+      </w:r>
       <w:r>
         <w:rPr>
           <w:rFonts w:ascii="Courier New" w:hAnsi="Courier New"/>
@@ -1818,7 +2165,6 @@
         </w:rPr>
         <w:t>;</w:t>
       </w:r>
-      <w:proofErr w:type="gramEnd"/>
     </w:p>
     <w:p>
       <w:pPr>
@@ -3688,6 +4034,7 @@
     <w:p>
       <w:pPr>
         <w:shd w:val="clear" w:color="auto" w:fill="FFFFFF"/>
+        <w:spacing w:line="180" w:lineRule="exact"/>
         <w:jc w:val="both"/>
         <w:rPr>
           <w:rFonts w:ascii="Courier New" w:hAnsi="Courier New"/>
@@ -3723,27 +4070,40 @@
     <w:p>
       <w:pPr>
         <w:shd w:val="clear" w:color="auto" w:fill="FFFFFF"/>
-        <w:jc w:val="both"/>
-        <w:rPr>
-          <w:rFonts w:ascii="Courier New" w:hAnsi="Courier New"/>
-          <w:color w:val="222222"/>
-          <w:sz w:val="18"/>
-          <w:szCs w:val="18"/>
-        </w:rPr>
-      </w:pPr>
-      <w:r>
-        <w:rPr>
-          <w:rFonts w:ascii="Courier New" w:hAnsi="Courier New"/>
-          <w:color w:val="222222"/>
-          <w:sz w:val="18"/>
-          <w:szCs w:val="18"/>
-        </w:rPr>
-        <w:t>Reg. (395ml) – add $1 to go Large (500ml)</w:t>
+        <w:spacing w:line="180" w:lineRule="exact"/>
+        <w:jc w:val="both"/>
+        <w:rPr>
+          <w:rFonts w:ascii="Courier New" w:hAnsi="Courier New"/>
+          <w:color w:val="222222"/>
+          <w:sz w:val="18"/>
+          <w:szCs w:val="18"/>
+        </w:rPr>
+      </w:pPr>
+      <w:r>
+        <w:rPr>
+          <w:rFonts w:ascii="Courier New" w:hAnsi="Courier New"/>
+          <w:color w:val="222222"/>
+          <w:sz w:val="18"/>
+          <w:szCs w:val="18"/>
+        </w:rPr>
+        <w:t xml:space="preserve">Reg. (395ml) </w:t>
+      </w:r>
+      <w:bookmarkStart w:id="0" w:name="_GoBack"/>
+      <w:bookmarkEnd w:id="0"/>
+      <w:r>
+        <w:rPr>
+          <w:rFonts w:ascii="Courier New" w:hAnsi="Courier New"/>
+          <w:color w:val="222222"/>
+          <w:sz w:val="18"/>
+          <w:szCs w:val="18"/>
+        </w:rPr>
+        <w:t>– add $1 to go Large (500ml)</w:t>
       </w:r>
     </w:p>
     <w:p>
       <w:pPr>
         <w:shd w:val="clear" w:color="auto" w:fill="FFFFFF"/>
+        <w:spacing w:line="180" w:lineRule="exact"/>
         <w:jc w:val="both"/>
         <w:rPr>
           <w:rFonts w:ascii="Courier New" w:hAnsi="Courier New"/>
@@ -3786,6 +4146,7 @@
     <w:p>
       <w:pPr>
         <w:shd w:val="clear" w:color="auto" w:fill="FFFFFF"/>
+        <w:spacing w:line="180" w:lineRule="exact"/>
         <w:jc w:val="both"/>
         <w:rPr>
           <w:rFonts w:ascii="Courier New" w:hAnsi="Courier New"/>
@@ -3798,6 +4159,7 @@
     <w:p>
       <w:pPr>
         <w:shd w:val="clear" w:color="auto" w:fill="FFFFFF"/>
+        <w:spacing w:line="180" w:lineRule="exact"/>
         <w:jc w:val="both"/>
         <w:rPr>
           <w:rFonts w:ascii="Courier New" w:hAnsi="Courier New"/>
@@ -3831,6 +4193,7 @@
     <w:p>
       <w:pPr>
         <w:shd w:val="clear" w:color="auto" w:fill="FFFFFF"/>
+        <w:spacing w:line="180" w:lineRule="exact"/>
         <w:jc w:val="both"/>
         <w:rPr>
           <w:rFonts w:ascii="Courier New" w:hAnsi="Courier New"/>
@@ -3852,6 +4215,7 @@
     <w:p>
       <w:pPr>
         <w:shd w:val="clear" w:color="auto" w:fill="FFFFFF"/>
+        <w:spacing w:line="180" w:lineRule="exact"/>
         <w:jc w:val="both"/>
         <w:rPr>
           <w:rFonts w:ascii="Courier New" w:hAnsi="Courier New"/>
@@ -3894,6 +4258,7 @@
     <w:p>
       <w:pPr>
         <w:shd w:val="clear" w:color="auto" w:fill="FFFFFF"/>
+        <w:spacing w:line="180" w:lineRule="exact"/>
         <w:jc w:val="both"/>
         <w:rPr>
           <w:rFonts w:ascii="Courier New" w:hAnsi="Courier New"/>
@@ -3915,6 +4280,7 @@
     <w:p>
       <w:pPr>
         <w:shd w:val="clear" w:color="auto" w:fill="FFFFFF"/>
+        <w:spacing w:line="180" w:lineRule="exact"/>
         <w:jc w:val="both"/>
         <w:rPr>
           <w:rFonts w:ascii="Courier New" w:hAnsi="Courier New"/>
@@ -3959,6 +4325,7 @@
     <w:p>
       <w:pPr>
         <w:shd w:val="clear" w:color="auto" w:fill="FFFFFF"/>
+        <w:spacing w:line="180" w:lineRule="exact"/>
         <w:jc w:val="both"/>
         <w:rPr>
           <w:rFonts w:ascii="Courier New" w:hAnsi="Courier New"/>
@@ -3980,6 +4347,7 @@
     <w:p>
       <w:pPr>
         <w:shd w:val="clear" w:color="auto" w:fill="FFFFFF"/>
+        <w:spacing w:line="180" w:lineRule="exact"/>
         <w:jc w:val="both"/>
         <w:rPr>
           <w:rFonts w:ascii="Courier New" w:hAnsi="Courier New"/>
@@ -3992,6 +4360,7 @@
     <w:p>
       <w:pPr>
         <w:shd w:val="clear" w:color="auto" w:fill="FFFFFF"/>
+        <w:spacing w:line="180" w:lineRule="exact"/>
         <w:jc w:val="both"/>
         <w:rPr>
           <w:rFonts w:ascii="Courier New" w:hAnsi="Courier New"/>
@@ -4025,6 +4394,7 @@
     <w:p>
       <w:pPr>
         <w:shd w:val="clear" w:color="auto" w:fill="FFFFFF"/>
+        <w:spacing w:line="180" w:lineRule="exact"/>
         <w:jc w:val="both"/>
         <w:rPr>
           <w:rFonts w:ascii="Courier New" w:hAnsi="Courier New"/>
@@ -4066,6 +4436,7 @@
     <w:p>
       <w:pPr>
         <w:shd w:val="clear" w:color="auto" w:fill="FFFFFF"/>
+        <w:spacing w:line="180" w:lineRule="exact"/>
         <w:jc w:val="both"/>
         <w:rPr>
           <w:rFonts w:ascii="Courier New" w:hAnsi="Courier New"/>
@@ -4160,6 +4531,7 @@
     <w:p>
       <w:pPr>
         <w:shd w:val="clear" w:color="auto" w:fill="FFFFFF"/>
+        <w:spacing w:line="180" w:lineRule="exact"/>
         <w:jc w:val="both"/>
         <w:rPr>
           <w:rFonts w:ascii="Courier New" w:hAnsi="Courier New"/>
@@ -4210,6 +4582,7 @@
     <w:p>
       <w:pPr>
         <w:shd w:val="clear" w:color="auto" w:fill="FFFFFF"/>
+        <w:spacing w:line="180" w:lineRule="exact"/>
         <w:jc w:val="both"/>
         <w:rPr>
           <w:rFonts w:ascii="Courier New" w:hAnsi="Courier New"/>
@@ -4234,6 +4607,7 @@
     <w:p>
       <w:pPr>
         <w:shd w:val="clear" w:color="auto" w:fill="FFFFFF"/>
+        <w:spacing w:line="180" w:lineRule="exact"/>
         <w:jc w:val="both"/>
         <w:rPr>
           <w:rFonts w:ascii="Courier New" w:hAnsi="Courier New"/>
@@ -4246,6 +4620,7 @@
     <w:p>
       <w:pPr>
         <w:shd w:val="clear" w:color="auto" w:fill="FFFFFF"/>
+        <w:spacing w:line="180" w:lineRule="exact"/>
         <w:jc w:val="both"/>
         <w:rPr>
           <w:rFonts w:ascii="Courier New" w:hAnsi="Courier New"/>
@@ -4291,6 +4666,7 @@
     <w:p>
       <w:pPr>
         <w:shd w:val="clear" w:color="auto" w:fill="FFFFFF"/>
+        <w:spacing w:line="180" w:lineRule="exact"/>
         <w:jc w:val="both"/>
         <w:rPr>
           <w:rFonts w:ascii="Courier New" w:hAnsi="Courier New"/>
@@ -4312,6 +4688,84 @@
     <w:p>
       <w:pPr>
         <w:shd w:val="clear" w:color="auto" w:fill="FFFFFF"/>
+        <w:spacing w:line="180" w:lineRule="exact"/>
+        <w:jc w:val="both"/>
+        <w:rPr>
+          <w:rFonts w:ascii="Courier New" w:hAnsi="Courier New"/>
+          <w:color w:val="222222"/>
+          <w:sz w:val="18"/>
+          <w:szCs w:val="18"/>
+        </w:rPr>
+      </w:pPr>
+    </w:p>
+    <w:p>
+      <w:pPr>
+        <w:shd w:val="clear" w:color="auto" w:fill="FFFFFF"/>
+        <w:spacing w:line="180" w:lineRule="exact"/>
+        <w:jc w:val="both"/>
+        <w:rPr>
+          <w:rFonts w:ascii="Courier New" w:hAnsi="Courier New"/>
+          <w:color w:val="222222"/>
+          <w:sz w:val="18"/>
+          <w:szCs w:val="18"/>
+        </w:rPr>
+      </w:pPr>
+      <w:r>
+        <w:rPr>
+          <w:rFonts w:ascii="Courier New" w:hAnsi="Courier New"/>
+          <w:b/>
+          <w:color w:val="222222"/>
+          <w:sz w:val="18"/>
+          <w:szCs w:val="18"/>
+        </w:rPr>
+        <w:t>Banana Classic</w:t>
+      </w:r>
+      <w:r>
+        <w:rPr>
+          <w:rFonts w:ascii="Courier New" w:hAnsi="Courier New"/>
+          <w:color w:val="222222"/>
+          <w:sz w:val="18"/>
+          <w:szCs w:val="18"/>
+        </w:rPr>
+        <w:t xml:space="preserve"> </w:t>
+      </w:r>
+      <w:r>
+        <w:rPr>
+          <w:rFonts w:ascii="Courier New" w:hAnsi="Courier New"/>
+          <w:b/>
+          <w:color w:val="222222"/>
+          <w:sz w:val="18"/>
+          <w:szCs w:val="18"/>
+        </w:rPr>
+        <w:t>– (6)</w:t>
+      </w:r>
+    </w:p>
+    <w:p>
+      <w:pPr>
+        <w:shd w:val="clear" w:color="auto" w:fill="FFFFFF"/>
+        <w:spacing w:line="180" w:lineRule="exact"/>
+        <w:jc w:val="both"/>
+        <w:rPr>
+          <w:rFonts w:ascii="Courier New" w:hAnsi="Courier New"/>
+          <w:color w:val="222222"/>
+          <w:sz w:val="18"/>
+          <w:szCs w:val="18"/>
+        </w:rPr>
+      </w:pPr>
+      <w:r>
+        <w:rPr>
+          <w:rFonts w:ascii="Courier New" w:hAnsi="Courier New"/>
+          <w:color w:val="222222"/>
+          <w:sz w:val="18"/>
+          <w:szCs w:val="18"/>
+        </w:rPr>
+        <w:t>Banana, raw honey, walnut, almond milk, cinnamon</w:t>
+      </w:r>
+    </w:p>
+    <w:p>
+      <w:pPr>
+        <w:shd w:val="clear" w:color="auto" w:fill="FFFFFF"/>
+        <w:spacing w:line="180" w:lineRule="exact"/>
         <w:jc w:val="both"/>
         <w:rPr>
           <w:rFonts w:ascii="Courier New" w:hAnsi="Courier New"/>
@@ -4356,6 +4810,7 @@
     <w:p>
       <w:pPr>
         <w:shd w:val="clear" w:color="auto" w:fill="FFFFFF"/>
+        <w:spacing w:line="180" w:lineRule="exact"/>
         <w:jc w:val="both"/>
         <w:rPr>
           <w:rFonts w:ascii="Courier New" w:hAnsi="Courier New"/>
@@ -4377,6 +4832,7 @@
     <w:p>
       <w:pPr>
         <w:shd w:val="clear" w:color="auto" w:fill="FFFFFF"/>
+        <w:spacing w:line="180" w:lineRule="exact"/>
         <w:jc w:val="both"/>
         <w:rPr>
           <w:rFonts w:ascii="Courier New" w:hAnsi="Courier New"/>
@@ -4389,6 +4845,7 @@
     <w:p>
       <w:pPr>
         <w:shd w:val="clear" w:color="auto" w:fill="FFFFFF"/>
+        <w:spacing w:line="180" w:lineRule="exact"/>
         <w:jc w:val="both"/>
         <w:rPr>
           <w:rFonts w:ascii="Courier New" w:hAnsi="Courier New"/>
@@ -4412,6 +4869,7 @@
     <w:p>
       <w:pPr>
         <w:shd w:val="clear" w:color="auto" w:fill="FFFFFF"/>
+        <w:spacing w:line="180" w:lineRule="exact"/>
         <w:jc w:val="both"/>
         <w:rPr>
           <w:rFonts w:ascii="Courier New" w:hAnsi="Courier New"/>
@@ -4433,6 +4891,7 @@
     <w:p>
       <w:pPr>
         <w:shd w:val="clear" w:color="auto" w:fill="FFFFFF"/>
+        <w:spacing w:line="180" w:lineRule="exact"/>
         <w:jc w:val="both"/>
         <w:rPr>
           <w:rFonts w:ascii="Courier New" w:hAnsi="Courier New"/>
@@ -4475,6 +4934,7 @@
     <w:p>
       <w:pPr>
         <w:shd w:val="clear" w:color="auto" w:fill="FFFFFF"/>
+        <w:spacing w:line="180" w:lineRule="exact"/>
         <w:jc w:val="both"/>
         <w:rPr>
           <w:rFonts w:ascii="Courier New" w:hAnsi="Courier New"/>
@@ -4514,6 +4974,7 @@
     <w:p>
       <w:pPr>
         <w:shd w:val="clear" w:color="auto" w:fill="FFFFFF"/>
+        <w:spacing w:line="180" w:lineRule="exact"/>
         <w:jc w:val="both"/>
         <w:rPr>
           <w:rFonts w:ascii="Courier New" w:hAnsi="Courier New"/>
@@ -4556,6 +5017,7 @@
     <w:p>
       <w:pPr>
         <w:shd w:val="clear" w:color="auto" w:fill="FFFFFF"/>
+        <w:spacing w:line="180" w:lineRule="exact"/>
         <w:jc w:val="both"/>
         <w:rPr>
           <w:rFonts w:ascii="Courier New" w:hAnsi="Courier New"/>
@@ -5596,7 +6058,7 @@
 </file>
 
 <file path=customXml/itemProps1.xml><?xml version="1.0" encoding="utf-8"?>
-<ds:datastoreItem xmlns:ds="http://schemas.openxmlformats.org/officeDocument/2006/customXml" ds:itemID="{32AB4B25-4815-9348-99A8-421E7AE37168}">
+<ds:datastoreItem xmlns:ds="http://schemas.openxmlformats.org/officeDocument/2006/customXml" ds:itemID="{F52EAFF9-5ABC-0A43-9A3A-ACC53FA60C1E}">
   <ds:schemaRefs>
     <ds:schemaRef ds:uri="http://schemas.openxmlformats.org/officeDocument/2006/bibliography"/>
   </ds:schemaRefs>

</xml_diff>